<commit_message>
Lagt til setning under Tabell 1 for andre arter.
</commit_message>
<xml_diff>
--- a/Hønsefuglportalen.docx
+++ b/Hønsefuglportalen.docx
@@ -12,18 +12,51 @@
     </w:p>
     <w:p/>
     <w:p>
-      <w:r>
+      <w:pPr>
+        <w:rPr>
+          <w:strike/>
+        </w:rPr>
+      </w:pPr>
+      <w:r>
+        <w:rPr>
+          <w:strike/>
+        </w:rPr>
         <w:t xml:space="preserve">Linja under Tabell 1. Hvis det blir sett andre arter enn lirype så må det komme inn i rapporten automatisk, med artsnavn og antall observasjoner. </w:t>
       </w:r>
-    </w:p>
-    <w:p>
-      <w:r>
+      <w:r>
+        <w:rPr>
+          <w:strike/>
+        </w:rPr>
+        <w:t>(FØRSTE UTKAST DONE)</w:t>
+      </w:r>
+    </w:p>
+    <w:p>
+      <w:pPr>
+        <w:rPr>
+          <w:strike/>
+        </w:rPr>
+      </w:pPr>
+      <w:r>
+        <w:rPr>
+          <w:strike/>
+        </w:rPr>
         <w:t>Det lille avsnittet under Tabell 2 kan nå fjernes</w:t>
       </w:r>
-    </w:p>
-    <w:p>
-      <w:r>
-        <w:t>Oppdagbarhetskurven kan legges bakerst i metodedelen</w:t>
+      <w:r>
+        <w:rPr>
+          <w:strike/>
+        </w:rPr>
+        <w:t xml:space="preserve"> (DONE)</w:t>
+      </w:r>
+    </w:p>
+    <w:p>
+      <w:proofErr w:type="spellStart"/>
+      <w:r>
+        <w:t>Oppdagbarhetskurven</w:t>
+      </w:r>
+      <w:proofErr w:type="spellEnd"/>
+      <w:r>
+        <w:t xml:space="preserve"> kan legges bakerst i metodedelen</w:t>
       </w:r>
     </w:p>
     <w:p>
@@ -38,7 +71,15 @@
     </w:p>
     <w:p>
       <w:r>
-        <w:t>Sjekk usikkerheten hele veien ned til taksør, for å se om det er enkelte taksører som trenger oppfriskning på metode</w:t>
+        <w:t xml:space="preserve">Sjekk usikkerheten hele veien ned til </w:t>
+      </w:r>
+      <w:proofErr w:type="spellStart"/>
+      <w:r>
+        <w:t>taksør</w:t>
+      </w:r>
+      <w:proofErr w:type="spellEnd"/>
+      <w:r>
+        <w:t>, for å se om det er enkelte taksører som trenger oppfriskning på metode</w:t>
       </w:r>
     </w:p>
     <w:p>
@@ -46,7 +87,15 @@
         <w:t>Kalkuler også hvor mange km personen har gått på linja i forhold til hvor lang linja skal være</w:t>
       </w:r>
       <w:r>
-        <w:t xml:space="preserve"> (sammenlignes med transektlinja som har kjent avstand).</w:t>
+        <w:t xml:space="preserve"> (sammenlignes med </w:t>
+      </w:r>
+      <w:proofErr w:type="spellStart"/>
+      <w:r>
+        <w:t>transektlinja</w:t>
+      </w:r>
+      <w:proofErr w:type="spellEnd"/>
+      <w:r>
+        <w:t xml:space="preserve"> som har kjent avstand).</w:t>
       </w:r>
     </w:p>
     <w:p>

</xml_diff>

<commit_message>
Lagt inn setning under tabell 1
</commit_message>
<xml_diff>
--- a/Hønsefuglportalen.docx
+++ b/Hønsefuglportalen.docx
@@ -50,8 +50,52 @@
       </w:r>
     </w:p>
     <w:p>
+      <w:r>
+        <w:t xml:space="preserve">Ny tidsserie figur (tilbake i tid på estimatene, fra 2013). Må kjøre en full utregning hver gang skriptet kjøres (burde ikke være noe problem). Dele det opp i fire paneler (total, tetthet av voksen, kyllingproduksjon), et fjerde panel på smågnagertetthet (antall linjer med observerte smågnagere / totalt antall linjer som er gått). Denne figuren skal komme rett etter hovedresultatet (tabell 2). </w:t>
+      </w:r>
+    </w:p>
+    <w:p>
+      <w:r>
+        <w:t>Legg inn Figur/Tabell som viser gjennomsnittlig avvik fra linja (i prosent, antall meter eller begge)</w:t>
+      </w:r>
+    </w:p>
+    <w:p>
+      <w:r>
+        <w:t xml:space="preserve">Sjekk usikkerheten hele veien ned til </w:t>
+      </w:r>
       <w:proofErr w:type="spellStart"/>
       <w:r>
+        <w:t>taksør</w:t>
+      </w:r>
+      <w:proofErr w:type="spellEnd"/>
+      <w:r>
+        <w:t>, for å se om det er enkelte taksører som trenger oppfriskning på metode</w:t>
+      </w:r>
+    </w:p>
+    <w:p>
+      <w:r>
+        <w:t>Kalkuler også hvor mange km personen har gått på linja i forhold til hvor lang linja skal være</w:t>
+      </w:r>
+      <w:r>
+        <w:t xml:space="preserve"> (sammenlignes med </w:t>
+      </w:r>
+      <w:proofErr w:type="spellStart"/>
+      <w:r>
+        <w:t>transektlinja</w:t>
+      </w:r>
+      <w:proofErr w:type="spellEnd"/>
+      <w:r>
+        <w:t xml:space="preserve"> som har kjent avstand).</w:t>
+      </w:r>
+    </w:p>
+    <w:p>
+      <w:r>
+        <w:t>Når det faktisk er observasjon så må dette «avviket» fra linja ikke tas med i avviksberegningen. Fjern de veipunktene (sporingen) som blir tatt når personen går ut til observasjonen.</w:t>
+      </w:r>
+    </w:p>
+    <w:p>
+      <w:proofErr w:type="spellStart"/>
+      <w:r>
         <w:t>Oppdagbarhetskurven</w:t>
       </w:r>
       <w:proofErr w:type="spellEnd"/>
@@ -64,65 +108,8 @@
         <w:t>Ha med et eksempel på hvordan man skal tolke hovedresultatene. Som da forklarer blant annet spredningen rundt estimatet</w:t>
       </w:r>
     </w:p>
-    <w:p>
-      <w:r>
-        <w:t>Legg inn Figur/Tabell som viser gjennomsnittlig avvik fra linja (i prosent, antall meter eller begge)</w:t>
-      </w:r>
-    </w:p>
-    <w:p>
-      <w:r>
-        <w:t xml:space="preserve">Sjekk usikkerheten hele veien ned til </w:t>
-      </w:r>
-      <w:proofErr w:type="spellStart"/>
-      <w:r>
-        <w:t>taksør</w:t>
-      </w:r>
-      <w:proofErr w:type="spellEnd"/>
-      <w:r>
-        <w:t>, for å se om det er enkelte taksører som trenger oppfriskning på metode</w:t>
-      </w:r>
-    </w:p>
-    <w:p>
-      <w:r>
-        <w:t>Kalkuler også hvor mange km personen har gått på linja i forhold til hvor lang linja skal være</w:t>
-      </w:r>
-      <w:r>
-        <w:t xml:space="preserve"> (sammenlignes med </w:t>
-      </w:r>
-      <w:proofErr w:type="spellStart"/>
-      <w:r>
-        <w:t>transektlinja</w:t>
-      </w:r>
-      <w:proofErr w:type="spellEnd"/>
-      <w:r>
-        <w:t xml:space="preserve"> som har kjent avstand).</w:t>
-      </w:r>
-    </w:p>
-    <w:p>
-      <w:r>
-        <w:t>Når det faktisk er observasjon så må dette «avviket» fra linja ikke tas med i avviksberegningen. Fjern de veipunktene (sporingen) som blir tatt når personen går ut til observasjonen.</w:t>
-      </w:r>
-    </w:p>
-    <w:p>
-      <w:r>
-        <w:t xml:space="preserve">Ny tidsserie figur (tilbake i tid på estimatene, fra 2013). Må kjøre en full utregning hver gang skriptet kjøres (burde ikke være noe problem). Dele det opp i </w:t>
-      </w:r>
-      <w:r>
-        <w:t>fire</w:t>
-      </w:r>
-      <w:r>
-        <w:t xml:space="preserve"> paneler (total, tetthet av voksen, kyllingproduksjon),</w:t>
-      </w:r>
-      <w:r>
-        <w:t xml:space="preserve"> </w:t>
-      </w:r>
-      <w:r>
-        <w:t>et fjerde panel på smågnagertetthet (antall linjer med observerte smågnagere / totalt antall linjer som er gått)</w:t>
-      </w:r>
-      <w:r>
-        <w:t xml:space="preserve">. Denne figuren skal komme rett etter hovedresultatet (tabell 2). </w:t>
-      </w:r>
-    </w:p>
+    <w:p/>
+    <w:p/>
     <w:sectPr>
       <w:pgSz w:w="11906" w:h="16838"/>
       <w:pgMar w:top="1417" w:right="1417" w:bottom="1417" w:left="1417" w:header="708" w:footer="708" w:gutter="0"/>

</xml_diff>